<commit_message>
ejercicio 4 y casi casi el 2
</commit_message>
<xml_diff>
--- a/Cuaderno de Bitácora.docx
+++ b/Cuaderno de Bitácora.docx
@@ -54,7 +54,6 @@
         </w:rPr>
         <w:t xml:space="preserve"> 25 </w:t>
       </w:r>
-      <w:proofErr w:type="gramStart"/>
       <w:r>
         <w:rPr>
           <w:rFonts w:eastAsia="Times New Roman"/>
@@ -83,7 +82,6 @@
         </w:rPr>
         <w:t>-</w:t>
       </w:r>
-      <w:proofErr w:type="gramEnd"/>
     </w:p>
     <w:p>
       <w:pPr>
@@ -121,17 +119,8 @@
           <w:rFonts w:eastAsia="Times New Roman"/>
           <w:lang w:val="es-ES" w:eastAsia="en-GB"/>
         </w:rPr>
-        <w:t xml:space="preserve">-  2 </w:t>
+        <w:t>-  2 octubre  -</w:t>
       </w:r>
-      <w:proofErr w:type="gramStart"/>
-      <w:r>
-        <w:rPr>
-          <w:rFonts w:eastAsia="Times New Roman"/>
-          <w:lang w:val="es-ES" w:eastAsia="en-GB"/>
-        </w:rPr>
-        <w:t>octubre  -</w:t>
-      </w:r>
-      <w:proofErr w:type="gramEnd"/>
     </w:p>
     <w:p>
       <w:pPr>
@@ -145,6 +134,54 @@
           <w:lang w:val="es-ES" w:eastAsia="en-GB"/>
         </w:rPr>
         <w:t xml:space="preserve">Se han traído resueltos los ejercicios de la tarea 1, salvo el apartado b. </w:t>
+      </w:r>
+      <w:r>
+        <w:rPr>
+          <w:lang w:val="es-ES" w:eastAsia="en-GB"/>
+        </w:rPr>
+        <w:t xml:space="preserve">En clase se han elaborado los ejemplos que pide la práctica utilizando diferentes comandos de la terminal como </w:t>
+      </w:r>
+      <w:r>
+        <w:rPr>
+          <w:i/>
+          <w:iCs/>
+          <w:lang w:val="es-ES" w:eastAsia="en-GB"/>
+        </w:rPr>
+        <w:t>grep</w:t>
+      </w:r>
+      <w:r>
+        <w:rPr>
+          <w:lang w:val="es-ES" w:eastAsia="en-GB"/>
+        </w:rPr>
+        <w:t xml:space="preserve">, </w:t>
+      </w:r>
+      <w:r>
+        <w:rPr>
+          <w:i/>
+          <w:iCs/>
+          <w:lang w:val="es-ES" w:eastAsia="en-GB"/>
+        </w:rPr>
+        <w:t xml:space="preserve">printf </w:t>
+      </w:r>
+      <w:r>
+        <w:rPr>
+          <w:lang w:val="es-ES" w:eastAsia="en-GB"/>
+        </w:rPr>
+        <w:t xml:space="preserve">o </w:t>
+      </w:r>
+      <w:r>
+        <w:rPr>
+          <w:i/>
+          <w:iCs/>
+          <w:lang w:val="es-ES" w:eastAsia="en-GB"/>
+        </w:rPr>
+        <w:t xml:space="preserve">wc. </w:t>
+      </w:r>
+      <w:r>
+        <w:rPr>
+          <w:lang w:val="es-ES" w:eastAsia="en-GB"/>
+        </w:rPr>
+        <w:t>Además, se ha comenzado la tarea 2 y nos hemos distribuido el trabajo de cara a las siguientes sesiones.</w:t>
       </w:r>
     </w:p>
     <w:sectPr>

</xml_diff>